<commit_message>
New Semester / OperSyst PEA1 Started
</commit_message>
<xml_diff>
--- a/MSIT630_DBS/Assignment_4/Webb_Assignment4.docx
+++ b/MSIT630_DBS/Assignment_4/Webb_Assignment4.docx
@@ -424,7 +424,34 @@
           <w:sz w:val="32"/>
           <w:szCs w:val="32"/>
         </w:rPr>
-        <w:t>failure. Even if a failure is to occur data should be written to a disk till system is back up.</w:t>
+        <w:t>failure?</w:t>
+      </w:r>
+      <w:r>
+        <w:rPr>
+          <w:rFonts w:asciiTheme="majorHAnsi" w:hAnsiTheme="majorHAnsi" w:cstheme="majorHAnsi"/>
+          <w:b/>
+          <w:sz w:val="32"/>
+          <w:szCs w:val="32"/>
+        </w:rPr>
+        <w:t xml:space="preserve"> Even if a failure is to occur data should be written to a disk till </w:t>
+      </w:r>
+      <w:r>
+        <w:rPr>
+          <w:rFonts w:asciiTheme="majorHAnsi" w:hAnsiTheme="majorHAnsi" w:cstheme="majorHAnsi"/>
+          <w:b/>
+          <w:sz w:val="32"/>
+          <w:szCs w:val="32"/>
+        </w:rPr>
+        <w:t xml:space="preserve">the </w:t>
+      </w:r>
+      <w:r>
+        <w:rPr>
+          <w:rFonts w:asciiTheme="majorHAnsi" w:hAnsiTheme="majorHAnsi" w:cstheme="majorHAnsi"/>
+          <w:b/>
+          <w:sz w:val="32"/>
+          <w:szCs w:val="32"/>
+        </w:rPr>
+        <w:t>system is back up.</w:t>
       </w:r>
     </w:p>
     <w:p>
@@ -3753,22 +3780,62 @@
           <w:szCs w:val="32"/>
         </w:rPr>
       </w:pPr>
-    </w:p>
-    <w:p>
-      <w:pPr>
-        <w:rPr>
-          <w:rFonts w:asciiTheme="majorHAnsi" w:hAnsiTheme="majorHAnsi" w:cstheme="majorHAnsi"/>
-          <w:b/>
-          <w:sz w:val="32"/>
-          <w:szCs w:val="32"/>
-        </w:rPr>
-      </w:pPr>
-      <w:r>
-        <w:rPr>
-          <w:rFonts w:asciiTheme="majorHAnsi" w:hAnsiTheme="majorHAnsi" w:cstheme="majorHAnsi"/>
-          <w:b/>
-          <w:sz w:val="32"/>
-          <w:szCs w:val="32"/>
+      <w:r>
+        <w:rPr>
+          <w:rFonts w:asciiTheme="majorHAnsi" w:hAnsiTheme="majorHAnsi" w:cstheme="majorHAnsi"/>
+          <w:b/>
+          <w:sz w:val="32"/>
+          <w:szCs w:val="32"/>
+        </w:rPr>
+        <w:t xml:space="preserve">There </w:t>
+      </w:r>
+      <w:r>
+        <w:rPr>
+          <w:rFonts w:asciiTheme="majorHAnsi" w:hAnsiTheme="majorHAnsi" w:cstheme="majorHAnsi"/>
+          <w:b/>
+          <w:sz w:val="32"/>
+          <w:szCs w:val="32"/>
+        </w:rPr>
+        <w:t>will</w:t>
+      </w:r>
+      <w:r>
+        <w:rPr>
+          <w:rFonts w:asciiTheme="majorHAnsi" w:hAnsiTheme="majorHAnsi" w:cstheme="majorHAnsi"/>
+          <w:b/>
+          <w:sz w:val="32"/>
+          <w:szCs w:val="32"/>
+        </w:rPr>
+        <w:t xml:space="preserve"> be a redo phase and an undo phase. The redo phase focuses on the records after that last checkpoint while the undo phase scans the logs backwards</w:t>
+      </w:r>
+      <w:r>
+        <w:rPr>
+          <w:rFonts w:asciiTheme="majorHAnsi" w:hAnsiTheme="majorHAnsi" w:cstheme="majorHAnsi"/>
+          <w:b/>
+          <w:sz w:val="32"/>
+          <w:szCs w:val="32"/>
+        </w:rPr>
+        <w:t xml:space="preserve"> and creates a redo only log.</w:t>
+      </w:r>
+      <w:bookmarkStart w:id="0" w:name="_GoBack"/>
+      <w:bookmarkEnd w:id="0"/>
+    </w:p>
+    <w:p>
+      <w:pPr>
+        <w:rPr>
+          <w:rFonts w:asciiTheme="majorHAnsi" w:hAnsiTheme="majorHAnsi" w:cstheme="majorHAnsi"/>
+          <w:b/>
+          <w:sz w:val="32"/>
+          <w:szCs w:val="32"/>
+          <w:u w:val="single"/>
+        </w:rPr>
+      </w:pPr>
+      <w:r>
+        <w:rPr>
+          <w:rFonts w:asciiTheme="majorHAnsi" w:hAnsiTheme="majorHAnsi" w:cstheme="majorHAnsi"/>
+          <w:b/>
+          <w:sz w:val="32"/>
+          <w:szCs w:val="32"/>
+          <w:u w:val="single"/>
         </w:rPr>
         <w:t>Redo phase</w:t>
       </w:r>
@@ -3808,26 +3875,82 @@
           <w:sz w:val="32"/>
           <w:szCs w:val="32"/>
         </w:rPr>
-        <w:t>- Start checkpoint for redo operations.</w:t>
-      </w:r>
-    </w:p>
-    <w:p>
-      <w:pPr>
-        <w:rPr>
-          <w:rFonts w:asciiTheme="majorHAnsi" w:hAnsiTheme="majorHAnsi" w:cstheme="majorHAnsi"/>
-          <w:b/>
-          <w:sz w:val="32"/>
-          <w:szCs w:val="32"/>
-        </w:rPr>
-      </w:pPr>
-      <w:r>
-        <w:rPr>
-          <w:rFonts w:asciiTheme="majorHAnsi" w:hAnsiTheme="majorHAnsi" w:cstheme="majorHAnsi"/>
-          <w:b/>
-          <w:sz w:val="32"/>
-          <w:szCs w:val="32"/>
-        </w:rPr>
-        <w:t>- C= 600.</w:t>
+        <w:t xml:space="preserve">- Start checkpoint </w:t>
+      </w:r>
+      <w:r>
+        <w:rPr>
+          <w:rFonts w:asciiTheme="majorHAnsi" w:hAnsiTheme="majorHAnsi" w:cstheme="majorHAnsi"/>
+          <w:b/>
+          <w:sz w:val="32"/>
+          <w:szCs w:val="32"/>
+        </w:rPr>
+        <w:t>and</w:t>
+      </w:r>
+      <w:r>
+        <w:rPr>
+          <w:rFonts w:asciiTheme="majorHAnsi" w:hAnsiTheme="majorHAnsi" w:cstheme="majorHAnsi"/>
+          <w:b/>
+          <w:sz w:val="32"/>
+          <w:szCs w:val="32"/>
+        </w:rPr>
+        <w:t xml:space="preserve"> redo operations.</w:t>
+      </w:r>
+    </w:p>
+    <w:p>
+      <w:pPr>
+        <w:rPr>
+          <w:rFonts w:asciiTheme="majorHAnsi" w:hAnsiTheme="majorHAnsi" w:cstheme="majorHAnsi"/>
+          <w:b/>
+          <w:sz w:val="32"/>
+          <w:szCs w:val="32"/>
+        </w:rPr>
+      </w:pPr>
+      <w:r>
+        <w:rPr>
+          <w:rFonts w:asciiTheme="majorHAnsi" w:hAnsiTheme="majorHAnsi" w:cstheme="majorHAnsi"/>
+          <w:b/>
+          <w:sz w:val="32"/>
+          <w:szCs w:val="32"/>
+        </w:rPr>
+        <w:t>- C= 600</w:t>
+      </w:r>
+      <w:r>
+        <w:rPr>
+          <w:rFonts w:asciiTheme="majorHAnsi" w:hAnsiTheme="majorHAnsi" w:cstheme="majorHAnsi"/>
+          <w:b/>
+          <w:sz w:val="32"/>
+          <w:szCs w:val="32"/>
+        </w:rPr>
+        <w:t xml:space="preserve"> from redo record &lt;T1</w:t>
+      </w:r>
+      <w:proofErr w:type="gramStart"/>
+      <w:r>
+        <w:rPr>
+          <w:rFonts w:asciiTheme="majorHAnsi" w:hAnsiTheme="majorHAnsi" w:cstheme="majorHAnsi"/>
+          <w:b/>
+          <w:sz w:val="32"/>
+          <w:szCs w:val="32"/>
+        </w:rPr>
+        <w:t>,C,700,600</w:t>
+      </w:r>
+      <w:proofErr w:type="gramEnd"/>
+      <w:r>
+        <w:rPr>
+          <w:rFonts w:asciiTheme="majorHAnsi" w:hAnsiTheme="majorHAnsi" w:cstheme="majorHAnsi"/>
+          <w:b/>
+          <w:sz w:val="32"/>
+          <w:szCs w:val="32"/>
+        </w:rPr>
+        <w:t>&gt;</w:t>
+      </w:r>
+      <w:r>
+        <w:rPr>
+          <w:rFonts w:asciiTheme="majorHAnsi" w:hAnsiTheme="majorHAnsi" w:cstheme="majorHAnsi"/>
+          <w:b/>
+          <w:sz w:val="32"/>
+          <w:szCs w:val="32"/>
+        </w:rPr>
+        <w:t>.</w:t>
       </w:r>
     </w:p>
     <w:p>
@@ -3906,12 +4029,34 @@
           <w:szCs w:val="32"/>
         </w:rPr>
       </w:pPr>
-      <w:r>
-        <w:rPr>
-          <w:rFonts w:asciiTheme="majorHAnsi" w:hAnsiTheme="majorHAnsi" w:cstheme="majorHAnsi"/>
-          <w:b/>
-          <w:sz w:val="32"/>
-          <w:szCs w:val="32"/>
+    </w:p>
+    <w:p>
+      <w:pPr>
+        <w:rPr>
+          <w:rFonts w:asciiTheme="majorHAnsi" w:hAnsiTheme="majorHAnsi" w:cstheme="majorHAnsi"/>
+          <w:b/>
+          <w:sz w:val="32"/>
+          <w:szCs w:val="32"/>
+        </w:rPr>
+      </w:pPr>
+    </w:p>
+    <w:p>
+      <w:pPr>
+        <w:rPr>
+          <w:rFonts w:asciiTheme="majorHAnsi" w:hAnsiTheme="majorHAnsi" w:cstheme="majorHAnsi"/>
+          <w:b/>
+          <w:sz w:val="32"/>
+          <w:szCs w:val="32"/>
+          <w:u w:val="single"/>
+        </w:rPr>
+      </w:pPr>
+      <w:r>
+        <w:rPr>
+          <w:rFonts w:asciiTheme="majorHAnsi" w:hAnsiTheme="majorHAnsi" w:cstheme="majorHAnsi"/>
+          <w:b/>
+          <w:sz w:val="32"/>
+          <w:szCs w:val="32"/>
+          <w:u w:val="single"/>
         </w:rPr>
         <w:t>Undo Phase.</w:t>
       </w:r>
@@ -3961,7 +4106,6 @@
           <w:sz w:val="32"/>
           <w:szCs w:val="32"/>
         </w:rPr>
-        <w:lastRenderedPageBreak/>
         <w:t>- Scan log backwards</w:t>
       </w:r>
     </w:p>
@@ -4060,8 +4204,237 @@
         </w:rPr>
         <w:t>Output &lt;T0 abort&gt;</w:t>
       </w:r>
-      <w:bookmarkStart w:id="0" w:name="_GoBack"/>
-      <w:bookmarkEnd w:id="0"/>
+    </w:p>
+    <w:p>
+      <w:pPr>
+        <w:rPr>
+          <w:rFonts w:asciiTheme="majorHAnsi" w:hAnsiTheme="majorHAnsi" w:cstheme="majorHAnsi"/>
+          <w:b/>
+          <w:sz w:val="32"/>
+          <w:szCs w:val="32"/>
+        </w:rPr>
+      </w:pPr>
+    </w:p>
+    <w:p>
+      <w:pPr>
+        <w:rPr>
+          <w:rFonts w:asciiTheme="majorHAnsi" w:hAnsiTheme="majorHAnsi" w:cstheme="majorHAnsi"/>
+          <w:b/>
+          <w:sz w:val="32"/>
+          <w:szCs w:val="32"/>
+        </w:rPr>
+      </w:pPr>
+      <w:r>
+        <w:rPr>
+          <w:rFonts w:asciiTheme="majorHAnsi" w:hAnsiTheme="majorHAnsi" w:cstheme="majorHAnsi"/>
+          <w:b/>
+          <w:sz w:val="32"/>
+          <w:szCs w:val="32"/>
+        </w:rPr>
+        <w:t>After recovery process is finished.</w:t>
+      </w:r>
+    </w:p>
+    <w:p>
+      <w:pPr>
+        <w:rPr>
+          <w:rFonts w:asciiTheme="majorHAnsi" w:hAnsiTheme="majorHAnsi" w:cstheme="majorHAnsi"/>
+          <w:b/>
+          <w:sz w:val="32"/>
+          <w:szCs w:val="32"/>
+        </w:rPr>
+      </w:pPr>
+      <w:r>
+        <w:rPr>
+          <w:rFonts w:asciiTheme="majorHAnsi" w:hAnsiTheme="majorHAnsi" w:cstheme="majorHAnsi"/>
+          <w:b/>
+          <w:sz w:val="32"/>
+          <w:szCs w:val="32"/>
+        </w:rPr>
+        <w:t>A= 500</w:t>
+      </w:r>
+    </w:p>
+    <w:p>
+      <w:pPr>
+        <w:rPr>
+          <w:rFonts w:asciiTheme="majorHAnsi" w:hAnsiTheme="majorHAnsi" w:cstheme="majorHAnsi"/>
+          <w:b/>
+          <w:sz w:val="32"/>
+          <w:szCs w:val="32"/>
+        </w:rPr>
+      </w:pPr>
+      <w:r>
+        <w:rPr>
+          <w:rFonts w:asciiTheme="majorHAnsi" w:hAnsiTheme="majorHAnsi" w:cstheme="majorHAnsi"/>
+          <w:b/>
+          <w:sz w:val="32"/>
+          <w:szCs w:val="32"/>
+        </w:rPr>
+        <w:t>B=2000</w:t>
+      </w:r>
+    </w:p>
+    <w:p>
+      <w:pPr>
+        <w:rPr>
+          <w:rFonts w:asciiTheme="majorHAnsi" w:hAnsiTheme="majorHAnsi" w:cstheme="majorHAnsi"/>
+          <w:b/>
+          <w:sz w:val="32"/>
+          <w:szCs w:val="32"/>
+        </w:rPr>
+      </w:pPr>
+      <w:r>
+        <w:rPr>
+          <w:rFonts w:asciiTheme="majorHAnsi" w:hAnsiTheme="majorHAnsi" w:cstheme="majorHAnsi"/>
+          <w:b/>
+          <w:sz w:val="32"/>
+          <w:szCs w:val="32"/>
+        </w:rPr>
+        <w:t>C=600</w:t>
+      </w:r>
+    </w:p>
+    <w:p>
+      <w:pPr>
+        <w:rPr>
+          <w:rFonts w:asciiTheme="majorHAnsi" w:hAnsiTheme="majorHAnsi" w:cstheme="majorHAnsi"/>
+          <w:b/>
+          <w:sz w:val="32"/>
+          <w:szCs w:val="32"/>
+        </w:rPr>
+      </w:pPr>
+    </w:p>
+    <w:p>
+      <w:pPr>
+        <w:rPr>
+          <w:rFonts w:asciiTheme="majorHAnsi" w:hAnsiTheme="majorHAnsi" w:cstheme="majorHAnsi"/>
+          <w:b/>
+          <w:sz w:val="32"/>
+          <w:szCs w:val="32"/>
+        </w:rPr>
+      </w:pPr>
+      <w:r>
+        <w:rPr>
+          <w:rFonts w:asciiTheme="majorHAnsi" w:hAnsiTheme="majorHAnsi" w:cstheme="majorHAnsi"/>
+          <w:b/>
+          <w:sz w:val="32"/>
+          <w:szCs w:val="32"/>
+        </w:rPr>
+        <w:t>The added log records.</w:t>
+      </w:r>
+    </w:p>
+    <w:p>
+      <w:pPr>
+        <w:rPr>
+          <w:rFonts w:asciiTheme="majorHAnsi" w:hAnsiTheme="majorHAnsi" w:cstheme="majorHAnsi"/>
+          <w:b/>
+          <w:sz w:val="32"/>
+          <w:szCs w:val="32"/>
+        </w:rPr>
+      </w:pPr>
+      <w:r>
+        <w:rPr>
+          <w:rFonts w:asciiTheme="majorHAnsi" w:hAnsiTheme="majorHAnsi" w:cstheme="majorHAnsi"/>
+          <w:b/>
+          <w:sz w:val="32"/>
+          <w:szCs w:val="32"/>
+        </w:rPr>
+        <w:t>&lt;T2</w:t>
+      </w:r>
+      <w:proofErr w:type="gramStart"/>
+      <w:r>
+        <w:rPr>
+          <w:rFonts w:asciiTheme="majorHAnsi" w:hAnsiTheme="majorHAnsi" w:cstheme="majorHAnsi"/>
+          <w:b/>
+          <w:sz w:val="32"/>
+          <w:szCs w:val="32"/>
+        </w:rPr>
+        <w:t>,A,500</w:t>
+      </w:r>
+      <w:proofErr w:type="gramEnd"/>
+      <w:r>
+        <w:rPr>
+          <w:rFonts w:asciiTheme="majorHAnsi" w:hAnsiTheme="majorHAnsi" w:cstheme="majorHAnsi"/>
+          <w:b/>
+          <w:sz w:val="32"/>
+          <w:szCs w:val="32"/>
+        </w:rPr>
+        <w:t>&gt;</w:t>
+      </w:r>
+    </w:p>
+    <w:p>
+      <w:pPr>
+        <w:rPr>
+          <w:rFonts w:asciiTheme="majorHAnsi" w:hAnsiTheme="majorHAnsi" w:cstheme="majorHAnsi"/>
+          <w:b/>
+          <w:sz w:val="32"/>
+          <w:szCs w:val="32"/>
+        </w:rPr>
+      </w:pPr>
+      <w:r>
+        <w:rPr>
+          <w:rFonts w:asciiTheme="majorHAnsi" w:hAnsiTheme="majorHAnsi" w:cstheme="majorHAnsi"/>
+          <w:b/>
+          <w:sz w:val="32"/>
+          <w:szCs w:val="32"/>
+        </w:rPr>
+        <w:t>&lt;T2 abort&gt;</w:t>
+      </w:r>
+    </w:p>
+    <w:p>
+      <w:pPr>
+        <w:rPr>
+          <w:rFonts w:asciiTheme="majorHAnsi" w:hAnsiTheme="majorHAnsi" w:cstheme="majorHAnsi"/>
+          <w:b/>
+          <w:sz w:val="32"/>
+          <w:szCs w:val="32"/>
+        </w:rPr>
+      </w:pPr>
+      <w:r>
+        <w:rPr>
+          <w:rFonts w:asciiTheme="majorHAnsi" w:hAnsiTheme="majorHAnsi" w:cstheme="majorHAnsi"/>
+          <w:b/>
+          <w:sz w:val="32"/>
+          <w:szCs w:val="32"/>
+        </w:rPr>
+        <w:t>&lt;T0</w:t>
+      </w:r>
+      <w:proofErr w:type="gramStart"/>
+      <w:r>
+        <w:rPr>
+          <w:rFonts w:asciiTheme="majorHAnsi" w:hAnsiTheme="majorHAnsi" w:cstheme="majorHAnsi"/>
+          <w:b/>
+          <w:sz w:val="32"/>
+          <w:szCs w:val="32"/>
+        </w:rPr>
+        <w:t>,B,2000</w:t>
+      </w:r>
+      <w:proofErr w:type="gramEnd"/>
+      <w:r>
+        <w:rPr>
+          <w:rFonts w:asciiTheme="majorHAnsi" w:hAnsiTheme="majorHAnsi" w:cstheme="majorHAnsi"/>
+          <w:b/>
+          <w:sz w:val="32"/>
+          <w:szCs w:val="32"/>
+        </w:rPr>
+        <w:t>&gt;</w:t>
+      </w:r>
+    </w:p>
+    <w:p>
+      <w:pPr>
+        <w:rPr>
+          <w:rFonts w:asciiTheme="majorHAnsi" w:hAnsiTheme="majorHAnsi" w:cstheme="majorHAnsi"/>
+          <w:b/>
+          <w:sz w:val="32"/>
+          <w:szCs w:val="32"/>
+        </w:rPr>
+      </w:pPr>
+      <w:r>
+        <w:rPr>
+          <w:rFonts w:asciiTheme="majorHAnsi" w:hAnsiTheme="majorHAnsi" w:cstheme="majorHAnsi"/>
+          <w:b/>
+          <w:sz w:val="32"/>
+          <w:szCs w:val="32"/>
+        </w:rPr>
+        <w:t>&lt;T0 abort&gt;</w:t>
+      </w:r>
     </w:p>
     <w:p>
       <w:pPr>

</xml_diff>